<commit_message>
Added task list. Updated personal tasks
</commit_message>
<xml_diff>
--- a/Tasko.docx
+++ b/Tasko.docx
@@ -39,7 +39,15 @@
         <w:t>wiring the components</w:t>
       </w:r>
       <w:r>
-        <w:t>, designing and creating any circuits needed to interface the Jetson with any components (servos, sensors</w:t>
+        <w:t xml:space="preserve">, </w:t>
+      </w:r>
+      <w:proofErr w:type="gramStart"/>
+      <w:r>
+        <w:t>designing</w:t>
+      </w:r>
+      <w:proofErr w:type="gramEnd"/>
+      <w:r>
+        <w:t xml:space="preserve"> and creating any circuits needed to interface the Jetson with any components (servos, sensors</w:t>
       </w:r>
       <w:r>
         <w:t>, motors)</w:t>
@@ -340,8 +348,13 @@
         </w:numPr>
       </w:pPr>
       <w:r>
-        <w:t>Detecting and storing zone AprilTags</w:t>
-      </w:r>
+        <w:t xml:space="preserve">Detecting and storing zone </w:t>
+      </w:r>
+      <w:proofErr w:type="spellStart"/>
+      <w:r>
+        <w:t>AprilTags</w:t>
+      </w:r>
+      <w:proofErr w:type="spellEnd"/>
     </w:p>
     <w:p>
       <w:pPr>
@@ -576,9 +589,14 @@
           <w:numId w:val="2"/>
         </w:numPr>
       </w:pPr>
+      <w:proofErr w:type="spellStart"/>
       <w:r>
         <w:lastRenderedPageBreak/>
-        <w:t>Manovering the robot around the arena towards balls</w:t>
+        <w:t>Manovering</w:t>
+      </w:r>
+      <w:proofErr w:type="spellEnd"/>
+      <w:r>
+        <w:t xml:space="preserve"> the robot around the arena towards balls</w:t>
       </w:r>
     </w:p>
     <w:p>
@@ -636,24 +654,21 @@
         <w:pStyle w:val="Heading2"/>
       </w:pPr>
       <w:r>
-        <w:t>Operation</w:t>
-      </w:r>
-      <w:r>
-        <w:t xml:space="preserve"> Framework</w:t>
-      </w:r>
-    </w:p>
-    <w:p>
-      <w:r>
-        <w:t xml:space="preserve">For lack of a better name, </w:t>
-      </w:r>
-      <w:r>
-        <w:t>Operation</w:t>
+        <w:t>Execution Strategy</w:t>
+      </w:r>
+    </w:p>
+    <w:p>
+      <w:r>
+        <w:t>Execution</w:t>
       </w:r>
       <w:r>
         <w:t xml:space="preserve"> </w:t>
       </w:r>
       <w:r>
-        <w:t xml:space="preserve">Framework refers </w:t>
+        <w:t xml:space="preserve">Strategy </w:t>
+      </w:r>
+      <w:r>
+        <w:t xml:space="preserve">refers </w:t>
       </w:r>
       <w:r>
         <w:t xml:space="preserve">to the robot’s approach to </w:t>
@@ -1810,6 +1825,7 @@
   <w:style w:type="character" w:default="1" w:styleId="DefaultParagraphFont">
     <w:name w:val="Default Paragraph Font"/>
     <w:uiPriority w:val="1"/>
+    <w:semiHidden/>
     <w:unhideWhenUsed/>
   </w:style>
   <w:style w:type="table" w:default="1" w:styleId="TableNormal">

</xml_diff>